<commit_message>
Apparently forgot to save a few things
</commit_message>
<xml_diff>
--- a/sysdev/Descriptions.docx
+++ b/sysdev/Descriptions.docx
@@ -473,16 +473,122 @@
       <w:pPr>
         <w:rPr>
           <w:rFonts w:hint="default"/>
-          <w:lang w:val="en-US"/>
-        </w:rPr>
-      </w:pPr>
-      <w:r>
-        <w:rPr>
-          <w:rFonts w:hint="default"/>
-          <w:lang w:val="en-US"/>
-        </w:rPr>
-        <w:t xml:space="preserve">In the Suppliers there is a field called active. It can be TRUE or FALSE depending whether the company still orders from that particular place or no. </w:t>
-      </w:r>
+          <w:b w:val="0"/>
+          <w:bCs w:val="0"/>
+          <w:lang w:val="en-US"/>
+        </w:rPr>
+      </w:pPr>
+      <w:r>
+        <w:rPr>
+          <w:rFonts w:hint="default"/>
+          <w:lang w:val="en-US"/>
+        </w:rPr>
+        <w:t>In the Suppliers there is a field called active. It can be TRUE or FALSE depending whether the company still orders from that particular place or no.</w:t>
+      </w:r>
+      <w:r>
+        <w:rPr>
+          <w:rFonts w:hint="default"/>
+          <w:b w:val="0"/>
+          <w:bCs w:val="0"/>
+          <w:lang/>
+        </w:rPr>
+        <w:br w:type="page"/>
+      </w:r>
+      <w:r>
+        <w:rPr>
+          <w:rFonts w:hint="default"/>
+          <w:b w:val="0"/>
+          <w:bCs w:val="0"/>
+          <w:lang w:val="en-US"/>
+        </w:rPr>
+        <w:t xml:space="preserve">Notes: </w:t>
+      </w:r>
+    </w:p>
+    <w:p>
+      <w:pPr>
+        <w:rPr>
+          <w:rFonts w:hint="default"/>
+          <w:b w:val="0"/>
+          <w:bCs w:val="0"/>
+          <w:lang w:val="en-US"/>
+        </w:rPr>
+      </w:pPr>
+    </w:p>
+    <w:p>
+      <w:pPr>
+        <w:rPr>
+          <w:rFonts w:hint="default"/>
+          <w:b w:val="0"/>
+          <w:bCs w:val="0"/>
+          <w:lang/>
+        </w:rPr>
+      </w:pPr>
+      <w:r>
+        <w:rPr>
+          <w:rFonts w:hint="default"/>
+          <w:b w:val="0"/>
+          <w:bCs w:val="0"/>
+          <w:lang w:val="en-US"/>
+        </w:rPr>
+        <w:t xml:space="preserve">In the sale we search for items by name ( the system shows a drop down list) because an employee isn’t expected to remember all the barcodes </w:t>
+      </w:r>
+      <w:r>
+        <w:rPr>
+          <w:rFonts w:hint="default"/>
+          <w:b w:val="0"/>
+          <w:bCs w:val="0"/>
+          <w:lang/>
+        </w:rPr>
+        <w:t>by memory.</w:t>
+      </w:r>
+    </w:p>
+    <w:p>
+      <w:pPr>
+        <w:rPr>
+          <w:rFonts w:hint="default"/>
+          <w:b w:val="0"/>
+          <w:bCs w:val="0"/>
+          <w:lang/>
+        </w:rPr>
+      </w:pPr>
+    </w:p>
+    <w:p>
+      <w:pPr>
+        <w:rPr>
+          <w:rFonts w:hint="default"/>
+          <w:b w:val="0"/>
+          <w:bCs w:val="0"/>
+          <w:lang w:val="en-US"/>
+        </w:rPr>
+      </w:pPr>
+      <w:r>
+        <w:rPr>
+          <w:rFonts w:hint="default"/>
+          <w:b w:val="0"/>
+          <w:bCs w:val="0"/>
+          <w:lang/>
+        </w:rPr>
+        <w:t>On the other hand when searching for location the sale knows about its connections</w:t>
+      </w:r>
+      <w:r>
+        <w:rPr>
+          <w:rFonts w:hint="default"/>
+          <w:b w:val="0"/>
+          <w:bCs w:val="0"/>
+          <w:lang w:val="en-US"/>
+        </w:rPr>
+        <w:t xml:space="preserve"> so through saleLine the correct item can be identified by barcode within the system without having to make the employee looks trough list of items. </w:t>
+      </w:r>
+    </w:p>
+    <w:p>
+      <w:pPr>
+        <w:rPr>
+          <w:rFonts w:hint="default"/>
+          <w:b w:val="0"/>
+          <w:bCs w:val="0"/>
+          <w:lang w:val="en-US"/>
+        </w:rPr>
+      </w:pPr>
       <w:bookmarkStart w:id="0" w:name="_GoBack"/>
       <w:bookmarkEnd w:id="0"/>
     </w:p>

</xml_diff>